<commit_message>
handteken, verlag testomgeving, revisiedocument
</commit_message>
<xml_diff>
--- a/Documentatie/Fase 1/Offerte.docx
+++ b/Documentatie/Fase 1/Offerte.docx
@@ -5134,8 +5134,6 @@
       </w:sdtContent>
     </w:sdt>
     <w:p>
-      <w:bookmarkStart w:id="0" w:name="_GoBack"/>
-      <w:bookmarkEnd w:id="0"/>
       <w:r>
         <w:br w:type="page"/>
       </w:r>
@@ -5144,22 +5142,22 @@
       <w:pPr>
         <w:pStyle w:val="Heading1"/>
       </w:pPr>
-      <w:bookmarkStart w:id="1" w:name="_Toc475434510"/>
+      <w:bookmarkStart w:id="0" w:name="_Toc475434510"/>
       <w:r>
         <w:lastRenderedPageBreak/>
         <w:t>Contact gegevens</w:t>
       </w:r>
-      <w:bookmarkEnd w:id="1"/>
+      <w:bookmarkEnd w:id="0"/>
     </w:p>
     <w:p>
       <w:pPr>
         <w:pStyle w:val="Heading2"/>
       </w:pPr>
-      <w:bookmarkStart w:id="2" w:name="_Toc475434511"/>
+      <w:bookmarkStart w:id="1" w:name="_Toc475434511"/>
       <w:r>
         <w:t>Uitvoerende:</w:t>
       </w:r>
-      <w:bookmarkEnd w:id="2"/>
+      <w:bookmarkEnd w:id="1"/>
     </w:p>
     <w:tbl>
       <w:tblPr>
@@ -5731,14 +5729,14 @@
       <w:pPr>
         <w:pStyle w:val="Heading2"/>
       </w:pPr>
-      <w:bookmarkStart w:id="3" w:name="_Toc475434512"/>
+      <w:bookmarkStart w:id="2" w:name="_Toc475434512"/>
       <w:r>
         <w:t>Opdracht</w:t>
       </w:r>
       <w:r>
         <w:t>gever:</w:t>
       </w:r>
-      <w:bookmarkEnd w:id="3"/>
+      <w:bookmarkEnd w:id="2"/>
     </w:p>
     <w:tbl>
       <w:tblPr>
@@ -5981,6 +5979,15 @@
                 <w:lang w:val="nl-NL"/>
               </w:rPr>
             </w:pPr>
+            <w:hyperlink r:id="rId11" w:history="1">
+              <w:r>
+                <w:rPr>
+                  <w:rStyle w:val="Hyperlink"/>
+                  <w:lang w:val="nl-NL"/>
+                </w:rPr>
+                <w:t>jbatenbu@avans.nl</w:t>
+              </w:r>
+            </w:hyperlink>
           </w:p>
         </w:tc>
       </w:tr>
@@ -5997,12 +6004,14 @@
       <w:pPr>
         <w:pStyle w:val="Heading1"/>
       </w:pPr>
-      <w:bookmarkStart w:id="4" w:name="_Toc429645393"/>
-      <w:bookmarkStart w:id="5" w:name="_Toc474741012"/>
-      <w:bookmarkStart w:id="6" w:name="_Toc475434513"/>
+      <w:bookmarkStart w:id="3" w:name="_Toc429645393"/>
+      <w:bookmarkStart w:id="4" w:name="_Toc474741012"/>
+      <w:bookmarkStart w:id="5" w:name="_Toc475434513"/>
       <w:r>
         <w:t>Klantsituatie</w:t>
       </w:r>
+      <w:bookmarkStart w:id="6" w:name="_GoBack"/>
+      <w:bookmarkEnd w:id="3"/>
       <w:bookmarkEnd w:id="4"/>
       <w:bookmarkEnd w:id="5"/>
       <w:bookmarkEnd w:id="6"/>
@@ -8382,7 +8391,7 @@
         </w:rPr>
         <w:t xml:space="preserve">Wij zien uw reactie graag tegemoet. Heeft u nog vragen of opmerkingen, kunt u ons bereiken op: </w:t>
       </w:r>
-      <w:hyperlink r:id="rId11" w:history="1">
+      <w:hyperlink r:id="rId12" w:history="1">
         <w:r>
           <w:rPr>
             <w:rStyle w:val="Hyperlink"/>
@@ -8903,7 +8912,7 @@
       </w:pPr>
     </w:p>
     <w:sectPr>
-      <w:footerReference w:type="default" r:id="rId12"/>
+      <w:footerReference w:type="default" r:id="rId13"/>
       <w:pgSz w:w="11906" w:h="16838"/>
       <w:pgMar w:top="1417" w:right="1417" w:bottom="1417" w:left="1417" w:header="708" w:footer="708" w:gutter="0"/>
       <w:pgNumType w:start="0"/>
@@ -8999,8 +9008,6 @@
     </w:r>
     <w:r>
       <w:tab/>
-    </w:r>
-    <w:r>
       <w:t xml:space="preserve">Pagina </w:t>
     </w:r>
     <w:r>
@@ -10474,7 +10481,7 @@
 </file>
 
 <file path=customXml/itemProps2.xml><?xml version="1.0" encoding="utf-8"?>
-<ds:datastoreItem xmlns:ds="http://schemas.openxmlformats.org/officeDocument/2006/customXml" ds:itemID="{57E5527D-D308-4CB4-873D-DB98FCC3F09F}">
+<ds:datastoreItem xmlns:ds="http://schemas.openxmlformats.org/officeDocument/2006/customXml" ds:itemID="{FA9C598B-4F5F-44B4-A5D3-A2586F8FF7E5}">
   <ds:schemaRefs>
     <ds:schemaRef ds:uri="http://schemas.openxmlformats.org/officeDocument/2006/bibliography"/>
   </ds:schemaRefs>

</xml_diff>